<commit_message>
aktualiztace - Snad final
</commit_message>
<xml_diff>
--- a/Uživatelská příručka - Hledání Bomby.docx
+++ b/Uživatelská příručka - Hledání Bomby.docx
@@ -112,6 +112,7 @@
           <w:szCs w:val="28"/>
         </w:rPr>
       </w:pPr>
+      <w:proofErr w:type="spellStart"/>
       <w:r>
         <w:rPr>
           <w:b/>
@@ -119,21 +120,24 @@
           <w:sz w:val="28"/>
           <w:szCs w:val="28"/>
         </w:rPr>
-        <w:t>Jdi:</w:t>
-      </w:r>
-      <w:r>
-        <w:rPr>
-          <w:sz w:val="28"/>
-          <w:szCs w:val="28"/>
-        </w:rPr>
-        <w:t xml:space="preserve"> přesune postavu do </w:t>
-      </w:r>
-      <w:r>
-        <w:rPr>
-          <w:sz w:val="28"/>
-          <w:szCs w:val="28"/>
-        </w:rPr>
-        <w:t>jiného prostoru.</w:t>
+        <w:t>Zneskodni</w:t>
+      </w:r>
+      <w:proofErr w:type="spellEnd"/>
+      <w:r>
+        <w:rPr>
+          <w:b/>
+          <w:bCs/>
+          <w:sz w:val="28"/>
+          <w:szCs w:val="28"/>
+        </w:rPr>
+        <w:t xml:space="preserve">: </w:t>
+      </w:r>
+      <w:r>
+        <w:rPr>
+          <w:sz w:val="28"/>
+          <w:szCs w:val="28"/>
+        </w:rPr>
+        <w:t>zneškodní bombu a ukončí hru</w:t>
       </w:r>
     </w:p>
     <w:p>
@@ -151,14 +155,30 @@
           <w:sz w:val="28"/>
           <w:szCs w:val="28"/>
         </w:rPr>
-        <w:t>Seber:</w:t>
-      </w:r>
-      <w:r>
-        <w:rPr>
-          <w:sz w:val="28"/>
-          <w:szCs w:val="28"/>
-        </w:rPr>
-        <w:t xml:space="preserve"> vloží předmět do inventáře(batohu) pokud je to možné.</w:t>
+        <w:t>j</w:t>
+      </w:r>
+      <w:r>
+        <w:rPr>
+          <w:b/>
+          <w:bCs/>
+          <w:sz w:val="28"/>
+          <w:szCs w:val="28"/>
+        </w:rPr>
+        <w:t>di:</w:t>
+      </w:r>
+      <w:r>
+        <w:rPr>
+          <w:sz w:val="28"/>
+          <w:szCs w:val="28"/>
+        </w:rPr>
+        <w:t xml:space="preserve"> přesune postavu do </w:t>
+      </w:r>
+      <w:r>
+        <w:rPr>
+          <w:sz w:val="28"/>
+          <w:szCs w:val="28"/>
+        </w:rPr>
+        <w:t>jiného prostoru.</w:t>
       </w:r>
     </w:p>
     <w:p>
@@ -176,7 +196,7 @@
           <w:sz w:val="28"/>
           <w:szCs w:val="28"/>
         </w:rPr>
-        <w:t>Nápověda:</w:t>
+        <w:t>s</w:t>
       </w:r>
       <w:r>
         <w:rPr>
@@ -185,14 +205,30 @@
           <w:sz w:val="28"/>
           <w:szCs w:val="28"/>
         </w:rPr>
+        <w:t>eber:</w:t>
+      </w:r>
+      <w:r>
+        <w:rPr>
+          <w:sz w:val="28"/>
+          <w:szCs w:val="28"/>
+        </w:rPr>
         <w:t xml:space="preserve"> </w:t>
       </w:r>
-      <w:r>
-        <w:rPr>
-          <w:sz w:val="28"/>
-          <w:szCs w:val="28"/>
-        </w:rPr>
-        <w:t>zobrazí nápovědu.</w:t>
+      <w:proofErr w:type="gramStart"/>
+      <w:r>
+        <w:rPr>
+          <w:sz w:val="28"/>
+          <w:szCs w:val="28"/>
+        </w:rPr>
+        <w:t>vloží</w:t>
+      </w:r>
+      <w:proofErr w:type="gramEnd"/>
+      <w:r>
+        <w:rPr>
+          <w:sz w:val="28"/>
+          <w:szCs w:val="28"/>
+        </w:rPr>
+        <w:t xml:space="preserve"> předmět do inventáře(batohu) pokud je to možné.</w:t>
       </w:r>
     </w:p>
     <w:p>
@@ -210,7 +246,7 @@
           <w:sz w:val="28"/>
           <w:szCs w:val="28"/>
         </w:rPr>
-        <w:t>Ukončit:</w:t>
+        <w:t>n</w:t>
       </w:r>
       <w:r>
         <w:rPr>
@@ -219,23 +255,23 @@
           <w:sz w:val="28"/>
           <w:szCs w:val="28"/>
         </w:rPr>
+        <w:t>ápověda:</w:t>
+      </w:r>
+      <w:r>
+        <w:rPr>
+          <w:b/>
+          <w:bCs/>
+          <w:sz w:val="28"/>
+          <w:szCs w:val="28"/>
+        </w:rPr>
         <w:t xml:space="preserve"> </w:t>
       </w:r>
-      <w:proofErr w:type="gramStart"/>
-      <w:r>
-        <w:rPr>
-          <w:sz w:val="28"/>
-          <w:szCs w:val="28"/>
-        </w:rPr>
-        <w:t>Ukončí</w:t>
-      </w:r>
-      <w:proofErr w:type="gramEnd"/>
-      <w:r>
-        <w:rPr>
-          <w:sz w:val="28"/>
-          <w:szCs w:val="28"/>
-        </w:rPr>
-        <w:t xml:space="preserve"> hru.</w:t>
+      <w:r>
+        <w:rPr>
+          <w:sz w:val="28"/>
+          <w:szCs w:val="28"/>
+        </w:rPr>
+        <w:t>zobrazí nápovědu.</w:t>
       </w:r>
     </w:p>
     <w:p>
@@ -253,14 +289,41 @@
           <w:sz w:val="28"/>
           <w:szCs w:val="28"/>
         </w:rPr>
-        <w:t>Inventář:</w:t>
-      </w:r>
-      <w:r>
-        <w:rPr>
-          <w:sz w:val="28"/>
-          <w:szCs w:val="28"/>
-        </w:rPr>
-        <w:t xml:space="preserve"> zobrazí obsah batohu a peníze v peněžence.</w:t>
+        <w:t>konec</w:t>
+      </w:r>
+      <w:r>
+        <w:rPr>
+          <w:b/>
+          <w:bCs/>
+          <w:sz w:val="28"/>
+          <w:szCs w:val="28"/>
+        </w:rPr>
+        <w:t>:</w:t>
+      </w:r>
+      <w:r>
+        <w:rPr>
+          <w:b/>
+          <w:bCs/>
+          <w:sz w:val="28"/>
+          <w:szCs w:val="28"/>
+        </w:rPr>
+        <w:t xml:space="preserve"> </w:t>
+      </w:r>
+      <w:proofErr w:type="gramStart"/>
+      <w:r>
+        <w:rPr>
+          <w:sz w:val="28"/>
+          <w:szCs w:val="28"/>
+        </w:rPr>
+        <w:t>Ukončí</w:t>
+      </w:r>
+      <w:proofErr w:type="gramEnd"/>
+      <w:r>
+        <w:rPr>
+          <w:sz w:val="28"/>
+          <w:szCs w:val="28"/>
+        </w:rPr>
+        <w:t xml:space="preserve"> hru.</w:t>
       </w:r>
     </w:p>
     <w:p>
@@ -271,6 +334,7 @@
           <w:szCs w:val="28"/>
         </w:rPr>
       </w:pPr>
+      <w:proofErr w:type="spellStart"/>
       <w:r>
         <w:rPr>
           <w:b/>
@@ -278,8 +342,9 @@
           <w:sz w:val="28"/>
           <w:szCs w:val="28"/>
         </w:rPr>
-        <w:t>Mluv:</w:t>
-      </w:r>
+        <w:t>inventar</w:t>
+      </w:r>
+      <w:proofErr w:type="spellEnd"/>
       <w:r>
         <w:rPr>
           <w:b/>
@@ -287,14 +352,14 @@
           <w:sz w:val="28"/>
           <w:szCs w:val="28"/>
         </w:rPr>
-        <w:t xml:space="preserve"> </w:t>
-      </w:r>
-      <w:r>
-        <w:rPr>
-          <w:sz w:val="28"/>
-          <w:szCs w:val="28"/>
-        </w:rPr>
-        <w:t>promluví s danou postavou.</w:t>
+        <w:t>:</w:t>
+      </w:r>
+      <w:r>
+        <w:rPr>
+          <w:sz w:val="28"/>
+          <w:szCs w:val="28"/>
+        </w:rPr>
+        <w:t xml:space="preserve"> zobrazí obsah batohu a peníze v peněžence.</w:t>
       </w:r>
     </w:p>
     <w:p>
@@ -312,14 +377,32 @@
           <w:sz w:val="28"/>
           <w:szCs w:val="28"/>
         </w:rPr>
-        <w:t>Koupit:</w:t>
-      </w:r>
-      <w:r>
-        <w:rPr>
-          <w:sz w:val="28"/>
-          <w:szCs w:val="28"/>
-        </w:rPr>
-        <w:t xml:space="preserve"> zakoupí předměty, které nelze sebrat (pouze v menze).</w:t>
+        <w:t>mluv</w:t>
+      </w:r>
+      <w:r>
+        <w:rPr>
+          <w:b/>
+          <w:bCs/>
+          <w:sz w:val="28"/>
+          <w:szCs w:val="28"/>
+        </w:rPr>
+        <w:t>:</w:t>
+      </w:r>
+      <w:r>
+        <w:rPr>
+          <w:b/>
+          <w:bCs/>
+          <w:sz w:val="28"/>
+          <w:szCs w:val="28"/>
+        </w:rPr>
+        <w:t xml:space="preserve"> </w:t>
+      </w:r>
+      <w:r>
+        <w:rPr>
+          <w:sz w:val="28"/>
+          <w:szCs w:val="28"/>
+        </w:rPr>
+        <w:t>promluví s danou postavou.</w:t>
       </w:r>
     </w:p>
     <w:p>
@@ -337,8 +420,44 @@
           <w:sz w:val="28"/>
           <w:szCs w:val="28"/>
         </w:rPr>
-        <w:t>Předat</w:t>
-      </w:r>
+        <w:t>koupit</w:t>
+      </w:r>
+      <w:r>
+        <w:rPr>
+          <w:b/>
+          <w:bCs/>
+          <w:sz w:val="28"/>
+          <w:szCs w:val="28"/>
+        </w:rPr>
+        <w:t>:</w:t>
+      </w:r>
+      <w:r>
+        <w:rPr>
+          <w:sz w:val="28"/>
+          <w:szCs w:val="28"/>
+        </w:rPr>
+        <w:t xml:space="preserve"> zakoupí předměty, které nelze sebrat (pouze v menze).</w:t>
+      </w:r>
+    </w:p>
+    <w:p>
+      <w:pPr>
+        <w:jc w:val="both"/>
+        <w:rPr>
+          <w:sz w:val="28"/>
+          <w:szCs w:val="28"/>
+        </w:rPr>
+      </w:pPr>
+      <w:proofErr w:type="spellStart"/>
+      <w:r>
+        <w:rPr>
+          <w:b/>
+          <w:bCs/>
+          <w:sz w:val="28"/>
+          <w:szCs w:val="28"/>
+        </w:rPr>
+        <w:t>predat</w:t>
+      </w:r>
+      <w:proofErr w:type="spellEnd"/>
       <w:r>
         <w:rPr>
           <w:b/>
@@ -3804,6 +3923,7 @@
             <w14:round/>
           </w14:textOutline>
         </w:rPr>
+        <w:lastRenderedPageBreak/>
         <w:tab/>
       </w:r>
       <w:r>
@@ -4256,7 +4376,6 @@
             <w14:round/>
           </w14:textOutline>
         </w:rPr>
-        <w:lastRenderedPageBreak/>
         <w:t>Ukončení hry:</w:t>
       </w:r>
     </w:p>

</xml_diff>